<commit_message>
script and writing update
</commit_message>
<xml_diff>
--- a/writing_literature_present/full_report_Chinelo_agbim_v1.docx
+++ b/writing_literature_present/full_report_Chinelo_agbim_v1.docx
@@ -2143,7 +2143,22 @@
           <w:sz w:val="24"/>
           <w:szCs w:val="24"/>
         </w:rPr>
-        <w:t xml:space="preserve">re continuous, the aim is to understand the relative impact of the variables on energy burden…. (i.e. compare magnitude of the coefficients), and finally </w:t>
+        <w:t xml:space="preserve">re continuous, the aim is to understand the relative impact of the variables on energy </w:t>
+      </w:r>
+      <w:r>
+        <w:rPr>
+          <w:sz w:val="24"/>
+          <w:szCs w:val="24"/>
+          <w:highlight w:val="yellow"/>
+        </w:rPr>
+        <w:t>burden…. (i.e</w:t>
+      </w:r>
+      <w:r>
+        <w:rPr>
+          <w:sz w:val="24"/>
+          <w:szCs w:val="24"/>
+        </w:rPr>
+        <w:t xml:space="preserve">. compare magnitude of the coefficients), and finally </w:t>
       </w:r>
       <w:r>
         <w:rPr>
@@ -2293,7 +2308,21 @@
           <w:sz w:val="24"/>
           <w:szCs w:val="24"/>
         </w:rPr>
-        <w:t xml:space="preserve">, the percentage of the population that is African American, the percentage of the population above 65, and the percentage of individuals living in a rural community. </w:t>
+        <w:t xml:space="preserve">, the percentage of the population that is African American, the percentage of the population above 65, and the percentage of individuals </w:t>
+      </w:r>
+      <w:r>
+        <w:rPr>
+          <w:sz w:val="24"/>
+          <w:szCs w:val="24"/>
+        </w:rPr>
+        <w:t>with some college</w:t>
+      </w:r>
+      <w:r>
+        <w:rPr>
+          <w:sz w:val="24"/>
+          <w:szCs w:val="24"/>
+        </w:rPr>
+        <w:t xml:space="preserve">. </w:t>
       </w:r>
       <w:r>
         <w:rPr>
@@ -2339,6 +2368,7 @@
           <w:id w:val="-433434308"/>
           <w:citation/>
         </w:sdtPr>
+        <w:sdtEndPr/>
         <w:sdtContent>
           <w:r>
             <w:rPr>
@@ -2395,6 +2425,7 @@
           <w:id w:val="188190857"/>
           <w:citation/>
         </w:sdtPr>
+        <w:sdtEndPr/>
         <w:sdtContent>
           <w:r>
             <w:rPr>
@@ -2447,16 +2478,7 @@
           <w:sz w:val="24"/>
           <w:szCs w:val="24"/>
         </w:rPr>
-        <w:t xml:space="preserve">. The percentage </w:t>
-      </w:r>
-      <w:bookmarkStart w:id="0" w:name="_GoBack"/>
-      <w:bookmarkEnd w:id="0"/>
-      <w:r>
-        <w:rPr>
-          <w:sz w:val="24"/>
-          <w:szCs w:val="24"/>
-        </w:rPr>
-        <w:t>of individuals over the age of 65</w:t>
+        <w:t>. The percentage of individuals over the age of 65</w:t>
       </w:r>
       <w:r>
         <w:rPr>
@@ -2488,6 +2510,7 @@
           <w:id w:val="833649148"/>
           <w:citation/>
         </w:sdtPr>
+        <w:sdtEndPr/>
         <w:sdtContent>
           <w:r>
             <w:rPr>
@@ -2544,6 +2567,7 @@
           <w:id w:val="1871568122"/>
           <w:citation/>
         </w:sdtPr>
+        <w:sdtEndPr/>
         <w:sdtContent>
           <w:r>
             <w:rPr>
@@ -2597,6 +2621,14 @@
           <w:szCs w:val="24"/>
         </w:rPr>
         <w:t xml:space="preserve">. </w:t>
+      </w:r>
+      <w:r>
+        <w:rPr>
+          <w:color w:val="FF0000"/>
+          <w:sz w:val="24"/>
+          <w:szCs w:val="24"/>
+        </w:rPr>
+        <w:t>EDUCATION LEVEL HAS BEEEN SHOWN</w:t>
       </w:r>
     </w:p>
     <w:p>
@@ -2611,6 +2643,7 @@
     <w:p>
       <w:pPr>
         <w:spacing w:line="480" w:lineRule="auto"/>
+        <w:ind w:firstLine="720"/>
         <w:rPr>
           <w:color w:val="FF0000"/>
           <w:sz w:val="24"/>
@@ -2631,12 +2664,370 @@
           <w:sz w:val="24"/>
           <w:szCs w:val="24"/>
         </w:rPr>
-        <w:t>percentage of unemployed in</w:t>
-      </w:r>
+        <w:t>unemployment rate, percent of population living in poverty, percent of hous</w:t>
+      </w:r>
+      <w:r>
+        <w:rPr>
+          <w:color w:val="FF0000"/>
+          <w:sz w:val="24"/>
+          <w:szCs w:val="24"/>
+        </w:rPr>
+        <w:t>e</w:t>
+      </w:r>
+      <w:r>
+        <w:rPr>
+          <w:color w:val="FF0000"/>
+          <w:sz w:val="24"/>
+          <w:szCs w:val="24"/>
+        </w:rPr>
+        <w:t>holds owned,</w:t>
+      </w:r>
+      <w:r>
+        <w:rPr>
+          <w:color w:val="FF0000"/>
+          <w:sz w:val="24"/>
+          <w:szCs w:val="24"/>
+        </w:rPr>
+        <w:t xml:space="preserve"> unemployment rate</w:t>
+      </w:r>
+      <w:r>
+        <w:rPr>
+          <w:color w:val="FF0000"/>
+          <w:sz w:val="24"/>
+          <w:szCs w:val="24"/>
+        </w:rPr>
+        <w:t xml:space="preserve"> and percent of income</w:t>
+      </w:r>
+      <w:r>
+        <w:rPr>
+          <w:color w:val="FF0000"/>
+          <w:sz w:val="24"/>
+          <w:szCs w:val="24"/>
+        </w:rPr>
+        <w:t>.</w:t>
+      </w:r>
+      <w:r>
+        <w:rPr>
+          <w:color w:val="FF0000"/>
+          <w:sz w:val="24"/>
+          <w:szCs w:val="24"/>
+        </w:rPr>
+        <w:t xml:space="preserve"> P</w:t>
+      </w:r>
+      <w:r>
+        <w:rPr>
+          <w:color w:val="FF0000"/>
+          <w:sz w:val="24"/>
+          <w:szCs w:val="24"/>
+        </w:rPr>
+        <w:t xml:space="preserve">ercent living in poverty has been shown to be a significant indicator of energy inefficiency </w:t>
+      </w:r>
+      <w:sdt>
+        <w:sdtPr>
+          <w:rPr>
+            <w:color w:val="FF0000"/>
+            <w:sz w:val="24"/>
+            <w:szCs w:val="24"/>
+          </w:rPr>
+          <w:id w:val="289179549"/>
+          <w:citation/>
+        </w:sdtPr>
+        <w:sdtContent>
+          <w:r>
+            <w:rPr>
+              <w:color w:val="FF0000"/>
+              <w:sz w:val="24"/>
+              <w:szCs w:val="24"/>
+            </w:rPr>
+            <w:fldChar w:fldCharType="begin"/>
+          </w:r>
+          <w:r>
+            <w:rPr>
+              <w:color w:val="FF0000"/>
+              <w:sz w:val="24"/>
+              <w:szCs w:val="24"/>
+            </w:rPr>
+            <w:instrText xml:space="preserve"> CITATION Rea16 \l 1033 </w:instrText>
+          </w:r>
+          <w:r>
+            <w:rPr>
+              <w:color w:val="FF0000"/>
+              <w:sz w:val="24"/>
+              <w:szCs w:val="24"/>
+            </w:rPr>
+            <w:fldChar w:fldCharType="separate"/>
+          </w:r>
+          <w:r>
+            <w:rPr>
+              <w:noProof/>
+              <w:color w:val="FF0000"/>
+              <w:sz w:val="24"/>
+              <w:szCs w:val="24"/>
+            </w:rPr>
+            <w:t>(Reames, 2016)</w:t>
+          </w:r>
+          <w:r>
+            <w:rPr>
+              <w:color w:val="FF0000"/>
+              <w:sz w:val="24"/>
+              <w:szCs w:val="24"/>
+            </w:rPr>
+            <w:fldChar w:fldCharType="end"/>
+          </w:r>
+        </w:sdtContent>
+      </w:sdt>
+      <w:r>
+        <w:rPr>
+          <w:color w:val="FF0000"/>
+          <w:sz w:val="24"/>
+          <w:szCs w:val="24"/>
+        </w:rPr>
+        <w:t>.</w:t>
+      </w:r>
+      <w:r>
+        <w:rPr>
+          <w:color w:val="FF0000"/>
+          <w:sz w:val="24"/>
+          <w:szCs w:val="24"/>
+        </w:rPr>
+        <w:t xml:space="preserve">Ownership has been shown to be a </w:t>
+      </w:r>
+      <w:r>
+        <w:rPr>
+          <w:color w:val="FF0000"/>
+          <w:sz w:val="24"/>
+          <w:szCs w:val="24"/>
+        </w:rPr>
+        <w:t>predictors of energy inefficiency</w:t>
+      </w:r>
+      <w:sdt>
+        <w:sdtPr>
+          <w:rPr>
+            <w:color w:val="FF0000"/>
+            <w:sz w:val="24"/>
+            <w:szCs w:val="24"/>
+          </w:rPr>
+          <w:id w:val="1303812972"/>
+          <w:citation/>
+        </w:sdtPr>
+        <w:sdtContent>
+          <w:r>
+            <w:rPr>
+              <w:color w:val="FF0000"/>
+              <w:sz w:val="24"/>
+              <w:szCs w:val="24"/>
+            </w:rPr>
+            <w:fldChar w:fldCharType="begin"/>
+          </w:r>
+          <w:r>
+            <w:rPr>
+              <w:color w:val="FF0000"/>
+              <w:sz w:val="24"/>
+              <w:szCs w:val="24"/>
+            </w:rPr>
+            <w:instrText xml:space="preserve"> CITATION Rea16 \l 1033 </w:instrText>
+          </w:r>
+          <w:r>
+            <w:rPr>
+              <w:color w:val="FF0000"/>
+              <w:sz w:val="24"/>
+              <w:szCs w:val="24"/>
+            </w:rPr>
+            <w:fldChar w:fldCharType="separate"/>
+          </w:r>
+          <w:r>
+            <w:rPr>
+              <w:noProof/>
+              <w:color w:val="FF0000"/>
+              <w:sz w:val="24"/>
+              <w:szCs w:val="24"/>
+            </w:rPr>
+            <w:t xml:space="preserve"> </w:t>
+          </w:r>
+          <w:r>
+            <w:rPr>
+              <w:noProof/>
+              <w:color w:val="FF0000"/>
+              <w:sz w:val="24"/>
+              <w:szCs w:val="24"/>
+            </w:rPr>
+            <w:t>(Reames, 2016)</w:t>
+          </w:r>
+          <w:r>
+            <w:rPr>
+              <w:color w:val="FF0000"/>
+              <w:sz w:val="24"/>
+              <w:szCs w:val="24"/>
+            </w:rPr>
+            <w:fldChar w:fldCharType="end"/>
+          </w:r>
+        </w:sdtContent>
+      </w:sdt>
+      <w:r>
+        <w:rPr>
+          <w:color w:val="FF0000"/>
+          <w:sz w:val="24"/>
+          <w:szCs w:val="24"/>
+        </w:rPr>
+        <w:t xml:space="preserve"> as well as a </w:t>
+      </w:r>
+      <w:r>
+        <w:rPr>
+          <w:color w:val="FF0000"/>
+          <w:sz w:val="24"/>
+          <w:szCs w:val="24"/>
+        </w:rPr>
+        <w:t>barrier to energy efficiency programs that alleviate energy poverty</w:t>
+      </w:r>
+      <w:sdt>
+        <w:sdtPr>
+          <w:rPr>
+            <w:color w:val="FF0000"/>
+            <w:sz w:val="24"/>
+            <w:szCs w:val="24"/>
+          </w:rPr>
+          <w:id w:val="205464820"/>
+          <w:citation/>
+        </w:sdtPr>
+        <w:sdtContent>
+          <w:r>
+            <w:rPr>
+              <w:color w:val="FF0000"/>
+              <w:sz w:val="24"/>
+              <w:szCs w:val="24"/>
+            </w:rPr>
+            <w:fldChar w:fldCharType="begin"/>
+          </w:r>
+          <w:r>
+            <w:rPr>
+              <w:color w:val="FF0000"/>
+              <w:sz w:val="24"/>
+              <w:szCs w:val="24"/>
+            </w:rPr>
+            <w:instrText xml:space="preserve"> CITATION Bir10 \l 1033 </w:instrText>
+          </w:r>
+          <w:r>
+            <w:rPr>
+              <w:color w:val="FF0000"/>
+              <w:sz w:val="24"/>
+              <w:szCs w:val="24"/>
+            </w:rPr>
+            <w:fldChar w:fldCharType="separate"/>
+          </w:r>
+          <w:r>
+            <w:rPr>
+              <w:noProof/>
+              <w:color w:val="FF0000"/>
+              <w:sz w:val="24"/>
+              <w:szCs w:val="24"/>
+            </w:rPr>
+            <w:t xml:space="preserve"> </w:t>
+          </w:r>
+          <w:r>
+            <w:rPr>
+              <w:noProof/>
+              <w:color w:val="FF0000"/>
+              <w:sz w:val="24"/>
+              <w:szCs w:val="24"/>
+            </w:rPr>
+            <w:t>(Bird &amp; Hernández, 2010)</w:t>
+          </w:r>
+          <w:r>
+            <w:rPr>
+              <w:color w:val="FF0000"/>
+              <w:sz w:val="24"/>
+              <w:szCs w:val="24"/>
+            </w:rPr>
+            <w:fldChar w:fldCharType="end"/>
+          </w:r>
+        </w:sdtContent>
+      </w:sdt>
+      <w:sdt>
+        <w:sdtPr>
+          <w:rPr>
+            <w:color w:val="FF0000"/>
+            <w:sz w:val="24"/>
+            <w:szCs w:val="24"/>
+          </w:rPr>
+          <w:id w:val="-2055839791"/>
+          <w:citation/>
+        </w:sdtPr>
+        <w:sdtContent>
+          <w:r>
+            <w:rPr>
+              <w:color w:val="FF0000"/>
+              <w:sz w:val="24"/>
+              <w:szCs w:val="24"/>
+            </w:rPr>
+            <w:fldChar w:fldCharType="begin"/>
+          </w:r>
+          <w:r>
+            <w:rPr>
+              <w:color w:val="FF0000"/>
+              <w:sz w:val="24"/>
+              <w:szCs w:val="24"/>
+            </w:rPr>
+            <w:instrText xml:space="preserve"> CITATION Ros16 \l 1033 </w:instrText>
+          </w:r>
+          <w:r>
+            <w:rPr>
+              <w:color w:val="FF0000"/>
+              <w:sz w:val="24"/>
+              <w:szCs w:val="24"/>
+            </w:rPr>
+            <w:fldChar w:fldCharType="separate"/>
+          </w:r>
+          <w:r>
+            <w:rPr>
+              <w:noProof/>
+              <w:color w:val="FF0000"/>
+              <w:sz w:val="24"/>
+              <w:szCs w:val="24"/>
+            </w:rPr>
+            <w:t xml:space="preserve"> </w:t>
+          </w:r>
+          <w:r>
+            <w:rPr>
+              <w:noProof/>
+              <w:color w:val="FF0000"/>
+              <w:sz w:val="24"/>
+              <w:szCs w:val="24"/>
+            </w:rPr>
+            <w:t>(Ross &amp; Drehobl, 2016)</w:t>
+          </w:r>
+          <w:r>
+            <w:rPr>
+              <w:color w:val="FF0000"/>
+              <w:sz w:val="24"/>
+              <w:szCs w:val="24"/>
+            </w:rPr>
+            <w:fldChar w:fldCharType="end"/>
+          </w:r>
+        </w:sdtContent>
+      </w:sdt>
+      <w:r>
+        <w:rPr>
+          <w:color w:val="FF0000"/>
+          <w:sz w:val="24"/>
+          <w:szCs w:val="24"/>
+        </w:rPr>
+        <w:t>.</w:t>
+      </w:r>
+      <w:r>
+        <w:rPr>
+          <w:color w:val="FF0000"/>
+          <w:sz w:val="24"/>
+          <w:szCs w:val="24"/>
+        </w:rPr>
+        <w:t xml:space="preserve"> </w:t>
+      </w:r>
+      <w:bookmarkStart w:id="0" w:name="_GoBack"/>
+      <w:bookmarkEnd w:id="0"/>
     </w:p>
     <w:p>
       <w:pPr>
         <w:spacing w:line="480" w:lineRule="auto"/>
+        <w:ind w:firstLine="720"/>
         <w:rPr>
           <w:color w:val="FF0000"/>
           <w:sz w:val="24"/>
@@ -2650,6 +3041,519 @@
           <w:szCs w:val="24"/>
         </w:rPr>
         <w:t xml:space="preserve">The health indicators </w:t>
+      </w:r>
+      <w:r>
+        <w:rPr>
+          <w:color w:val="FF0000"/>
+          <w:sz w:val="24"/>
+          <w:szCs w:val="24"/>
+        </w:rPr>
+        <w:t xml:space="preserve">included percent of population uninsured, </w:t>
+      </w:r>
+      <w:r>
+        <w:rPr>
+          <w:color w:val="FF0000"/>
+          <w:sz w:val="24"/>
+          <w:szCs w:val="24"/>
+        </w:rPr>
+        <w:t xml:space="preserve">of </w:t>
+      </w:r>
+      <w:r>
+        <w:rPr>
+          <w:color w:val="FF0000"/>
+          <w:sz w:val="24"/>
+          <w:szCs w:val="24"/>
+        </w:rPr>
+        <w:t xml:space="preserve">adult obesity, </w:t>
+      </w:r>
+      <w:r>
+        <w:rPr>
+          <w:color w:val="FF0000"/>
+          <w:sz w:val="24"/>
+          <w:szCs w:val="24"/>
+        </w:rPr>
+        <w:t xml:space="preserve">of household </w:t>
+      </w:r>
+      <w:r>
+        <w:rPr>
+          <w:color w:val="FF0000"/>
+          <w:sz w:val="24"/>
+          <w:szCs w:val="24"/>
+        </w:rPr>
+        <w:t xml:space="preserve">food insecurity, and </w:t>
+      </w:r>
+      <w:r>
+        <w:rPr>
+          <w:color w:val="FF0000"/>
+          <w:sz w:val="24"/>
+          <w:szCs w:val="24"/>
+        </w:rPr>
+        <w:t xml:space="preserve">of households with low </w:t>
+      </w:r>
+      <w:r>
+        <w:rPr>
+          <w:color w:val="FF0000"/>
+          <w:sz w:val="24"/>
+          <w:szCs w:val="24"/>
+        </w:rPr>
+        <w:t xml:space="preserve">access to a grocery store. </w:t>
+      </w:r>
+      <w:r>
+        <w:rPr>
+          <w:color w:val="FF0000"/>
+          <w:sz w:val="24"/>
+          <w:szCs w:val="24"/>
+        </w:rPr>
+        <w:t xml:space="preserve">Percent of the households uninsured has been shown to be a major indicator of health. Individuals without health insurance are likely to forego </w:t>
+      </w:r>
+      <w:r>
+        <w:rPr>
+          <w:color w:val="FF0000"/>
+          <w:sz w:val="24"/>
+          <w:szCs w:val="24"/>
+        </w:rPr>
+        <w:t xml:space="preserve">preventative care, and more likely to be </w:t>
+      </w:r>
+      <w:proofErr w:type="gramStart"/>
+      <w:r>
+        <w:rPr>
+          <w:color w:val="FF0000"/>
+          <w:sz w:val="24"/>
+          <w:szCs w:val="24"/>
+        </w:rPr>
+        <w:t>hospitalized(</w:t>
+      </w:r>
+      <w:proofErr w:type="gramEnd"/>
+      <w:r>
+        <w:rPr>
+          <w:color w:val="FF0000"/>
+          <w:sz w:val="24"/>
+          <w:szCs w:val="24"/>
+        </w:rPr>
+        <w:t>CITE KAISER)</w:t>
+      </w:r>
+      <w:sdt>
+        <w:sdtPr>
+          <w:rPr>
+            <w:color w:val="FF0000"/>
+            <w:sz w:val="24"/>
+            <w:szCs w:val="24"/>
+          </w:rPr>
+          <w:id w:val="-1622688529"/>
+          <w:citation/>
+        </w:sdtPr>
+        <w:sdtContent>
+          <w:r>
+            <w:rPr>
+              <w:color w:val="FF0000"/>
+              <w:sz w:val="24"/>
+              <w:szCs w:val="24"/>
+            </w:rPr>
+            <w:fldChar w:fldCharType="begin"/>
+          </w:r>
+          <w:r>
+            <w:rPr>
+              <w:color w:val="FF0000"/>
+              <w:sz w:val="24"/>
+              <w:szCs w:val="24"/>
+            </w:rPr>
+            <w:instrText xml:space="preserve"> CITATION Kai18 \l 1033 </w:instrText>
+          </w:r>
+          <w:r>
+            <w:rPr>
+              <w:color w:val="FF0000"/>
+              <w:sz w:val="24"/>
+              <w:szCs w:val="24"/>
+            </w:rPr>
+            <w:fldChar w:fldCharType="separate"/>
+          </w:r>
+          <w:r>
+            <w:rPr>
+              <w:noProof/>
+              <w:color w:val="FF0000"/>
+              <w:sz w:val="24"/>
+              <w:szCs w:val="24"/>
+            </w:rPr>
+            <w:t xml:space="preserve"> </w:t>
+          </w:r>
+          <w:r>
+            <w:rPr>
+              <w:noProof/>
+              <w:color w:val="FF0000"/>
+              <w:sz w:val="24"/>
+              <w:szCs w:val="24"/>
+            </w:rPr>
+            <w:t>(Kaiser Family Foundation, 2018)</w:t>
+          </w:r>
+          <w:r>
+            <w:rPr>
+              <w:color w:val="FF0000"/>
+              <w:sz w:val="24"/>
+              <w:szCs w:val="24"/>
+            </w:rPr>
+            <w:fldChar w:fldCharType="end"/>
+          </w:r>
+        </w:sdtContent>
+      </w:sdt>
+      <w:r>
+        <w:rPr>
+          <w:color w:val="FF0000"/>
+          <w:sz w:val="24"/>
+          <w:szCs w:val="24"/>
+        </w:rPr>
+        <w:t xml:space="preserve">. </w:t>
+      </w:r>
+      <w:r>
+        <w:rPr>
+          <w:color w:val="FF0000"/>
+          <w:sz w:val="24"/>
+          <w:szCs w:val="24"/>
+        </w:rPr>
+        <w:t>The financial burden of s</w:t>
+      </w:r>
+      <w:r>
+        <w:rPr>
+          <w:color w:val="FF0000"/>
+          <w:sz w:val="24"/>
+          <w:szCs w:val="24"/>
+        </w:rPr>
+        <w:t>evere illness and</w:t>
+      </w:r>
+      <w:r>
+        <w:rPr>
+          <w:color w:val="FF0000"/>
+          <w:sz w:val="24"/>
+          <w:szCs w:val="24"/>
+        </w:rPr>
+        <w:t xml:space="preserve"> severe </w:t>
+      </w:r>
+      <w:r>
+        <w:rPr>
+          <w:color w:val="FF0000"/>
+          <w:sz w:val="24"/>
+          <w:szCs w:val="24"/>
+        </w:rPr>
+        <w:lastRenderedPageBreak/>
+        <w:t>disabilities</w:t>
+      </w:r>
+      <w:r>
+        <w:rPr>
+          <w:color w:val="FF0000"/>
+          <w:sz w:val="24"/>
+          <w:szCs w:val="24"/>
+        </w:rPr>
+        <w:t xml:space="preserve"> </w:t>
+      </w:r>
+      <w:r>
+        <w:rPr>
+          <w:color w:val="FF0000"/>
+          <w:sz w:val="24"/>
+          <w:szCs w:val="24"/>
+        </w:rPr>
+        <w:t>can lead to energy poverty</w:t>
+      </w:r>
+      <w:sdt>
+        <w:sdtPr>
+          <w:rPr>
+            <w:color w:val="FF0000"/>
+            <w:sz w:val="24"/>
+            <w:szCs w:val="24"/>
+          </w:rPr>
+          <w:id w:val="-950775875"/>
+          <w:citation/>
+        </w:sdtPr>
+        <w:sdtContent>
+          <w:r>
+            <w:rPr>
+              <w:color w:val="FF0000"/>
+              <w:sz w:val="24"/>
+              <w:szCs w:val="24"/>
+            </w:rPr>
+            <w:fldChar w:fldCharType="begin"/>
+          </w:r>
+          <w:r>
+            <w:rPr>
+              <w:color w:val="FF0000"/>
+              <w:sz w:val="24"/>
+              <w:szCs w:val="24"/>
+            </w:rPr>
+            <w:instrText xml:space="preserve"> CITATION Bir10 \l 1033 </w:instrText>
+          </w:r>
+          <w:r>
+            <w:rPr>
+              <w:color w:val="FF0000"/>
+              <w:sz w:val="24"/>
+              <w:szCs w:val="24"/>
+            </w:rPr>
+            <w:fldChar w:fldCharType="separate"/>
+          </w:r>
+          <w:r>
+            <w:rPr>
+              <w:noProof/>
+              <w:color w:val="FF0000"/>
+              <w:sz w:val="24"/>
+              <w:szCs w:val="24"/>
+            </w:rPr>
+            <w:t xml:space="preserve"> </w:t>
+          </w:r>
+          <w:r>
+            <w:rPr>
+              <w:noProof/>
+              <w:color w:val="FF0000"/>
+              <w:sz w:val="24"/>
+              <w:szCs w:val="24"/>
+            </w:rPr>
+            <w:t>(Bird &amp; Hernández, 2010)</w:t>
+          </w:r>
+          <w:r>
+            <w:rPr>
+              <w:color w:val="FF0000"/>
+              <w:sz w:val="24"/>
+              <w:szCs w:val="24"/>
+            </w:rPr>
+            <w:fldChar w:fldCharType="end"/>
+          </w:r>
+        </w:sdtContent>
+      </w:sdt>
+      <w:sdt>
+        <w:sdtPr>
+          <w:rPr>
+            <w:color w:val="FF0000"/>
+            <w:sz w:val="24"/>
+            <w:szCs w:val="24"/>
+          </w:rPr>
+          <w:id w:val="1419902106"/>
+          <w:citation/>
+        </w:sdtPr>
+        <w:sdtContent>
+          <w:r>
+            <w:rPr>
+              <w:color w:val="FF0000"/>
+              <w:sz w:val="24"/>
+              <w:szCs w:val="24"/>
+            </w:rPr>
+            <w:fldChar w:fldCharType="begin"/>
+          </w:r>
+          <w:r>
+            <w:rPr>
+              <w:color w:val="FF0000"/>
+              <w:sz w:val="24"/>
+              <w:szCs w:val="24"/>
+            </w:rPr>
+            <w:instrText xml:space="preserve">CITATION Boa10 \t  \l 1033 </w:instrText>
+          </w:r>
+          <w:r>
+            <w:rPr>
+              <w:color w:val="FF0000"/>
+              <w:sz w:val="24"/>
+              <w:szCs w:val="24"/>
+            </w:rPr>
+            <w:fldChar w:fldCharType="separate"/>
+          </w:r>
+          <w:r>
+            <w:rPr>
+              <w:noProof/>
+              <w:color w:val="FF0000"/>
+              <w:sz w:val="24"/>
+              <w:szCs w:val="24"/>
+            </w:rPr>
+            <w:t xml:space="preserve"> </w:t>
+          </w:r>
+          <w:r>
+            <w:rPr>
+              <w:noProof/>
+              <w:color w:val="FF0000"/>
+              <w:sz w:val="24"/>
+              <w:szCs w:val="24"/>
+            </w:rPr>
+            <w:t>(Boardman, 2010)</w:t>
+          </w:r>
+          <w:r>
+            <w:rPr>
+              <w:color w:val="FF0000"/>
+              <w:sz w:val="24"/>
+              <w:szCs w:val="24"/>
+            </w:rPr>
+            <w:fldChar w:fldCharType="end"/>
+          </w:r>
+        </w:sdtContent>
+      </w:sdt>
+      <w:r>
+        <w:rPr>
+          <w:color w:val="FF0000"/>
+          <w:sz w:val="24"/>
+          <w:szCs w:val="24"/>
+        </w:rPr>
+        <w:t>.</w:t>
+      </w:r>
+      <w:r>
+        <w:rPr>
+          <w:color w:val="FF0000"/>
+          <w:sz w:val="24"/>
+          <w:szCs w:val="24"/>
+        </w:rPr>
+        <w:t xml:space="preserve"> Obesity and </w:t>
+      </w:r>
+      <w:r>
+        <w:rPr>
+          <w:color w:val="FF0000"/>
+          <w:sz w:val="24"/>
+          <w:szCs w:val="24"/>
+        </w:rPr>
+        <w:t xml:space="preserve">low access to a grocery store can also be major predictors of </w:t>
+      </w:r>
+      <w:proofErr w:type="spellStart"/>
+      <w:r>
+        <w:rPr>
+          <w:color w:val="FF0000"/>
+          <w:sz w:val="24"/>
+          <w:szCs w:val="24"/>
+        </w:rPr>
+        <w:t>sever</w:t>
+      </w:r>
+      <w:proofErr w:type="spellEnd"/>
+      <w:r>
+        <w:rPr>
+          <w:color w:val="FF0000"/>
+          <w:sz w:val="24"/>
+          <w:szCs w:val="24"/>
+        </w:rPr>
+        <w:t xml:space="preserve"> illness</w:t>
+      </w:r>
+      <w:sdt>
+        <w:sdtPr>
+          <w:rPr>
+            <w:color w:val="FF0000"/>
+            <w:sz w:val="24"/>
+            <w:szCs w:val="24"/>
+          </w:rPr>
+          <w:id w:val="209085870"/>
+          <w:citation/>
+        </w:sdtPr>
+        <w:sdtContent>
+          <w:r>
+            <w:rPr>
+              <w:color w:val="FF0000"/>
+              <w:sz w:val="24"/>
+              <w:szCs w:val="24"/>
+            </w:rPr>
+            <w:fldChar w:fldCharType="begin"/>
+          </w:r>
+          <w:r>
+            <w:rPr>
+              <w:color w:val="FF0000"/>
+              <w:sz w:val="24"/>
+              <w:szCs w:val="24"/>
+            </w:rPr>
+            <w:instrText xml:space="preserve"> CITATION Foo19 \l 1033 </w:instrText>
+          </w:r>
+          <w:r>
+            <w:rPr>
+              <w:color w:val="FF0000"/>
+              <w:sz w:val="24"/>
+              <w:szCs w:val="24"/>
+            </w:rPr>
+            <w:fldChar w:fldCharType="separate"/>
+          </w:r>
+          <w:r>
+            <w:rPr>
+              <w:noProof/>
+              <w:color w:val="FF0000"/>
+              <w:sz w:val="24"/>
+              <w:szCs w:val="24"/>
+            </w:rPr>
+            <w:t xml:space="preserve"> </w:t>
+          </w:r>
+          <w:r>
+            <w:rPr>
+              <w:noProof/>
+              <w:color w:val="FF0000"/>
+              <w:sz w:val="24"/>
+              <w:szCs w:val="24"/>
+            </w:rPr>
+            <w:t>(Food Research and Access Center, 2019)</w:t>
+          </w:r>
+          <w:r>
+            <w:rPr>
+              <w:color w:val="FF0000"/>
+              <w:sz w:val="24"/>
+              <w:szCs w:val="24"/>
+            </w:rPr>
+            <w:fldChar w:fldCharType="end"/>
+          </w:r>
+        </w:sdtContent>
+      </w:sdt>
+      <w:r>
+        <w:rPr>
+          <w:color w:val="FF0000"/>
+          <w:sz w:val="24"/>
+          <w:szCs w:val="24"/>
+        </w:rPr>
+        <w:t xml:space="preserve">. </w:t>
+      </w:r>
+      <w:r>
+        <w:rPr>
+          <w:color w:val="FF0000"/>
+          <w:sz w:val="24"/>
+          <w:szCs w:val="24"/>
+        </w:rPr>
+        <w:t>Often one of the qualifiers for energy bill assistance is food stamp eligibility (i.e. SNAP)</w:t>
+      </w:r>
+      <w:r>
+        <w:rPr>
+          <w:color w:val="FF0000"/>
+          <w:sz w:val="24"/>
+          <w:szCs w:val="24"/>
+        </w:rPr>
+        <w:t xml:space="preserve"> (CITE TX PUC)</w:t>
+      </w:r>
+      <w:r>
+        <w:rPr>
+          <w:color w:val="FF0000"/>
+          <w:sz w:val="24"/>
+          <w:szCs w:val="24"/>
+        </w:rPr>
+        <w:t>. However, the percent of the population eligible for SNAP was not available at the county level. Instead the percent of h</w:t>
+      </w:r>
+      <w:r>
+        <w:rPr>
+          <w:color w:val="FF0000"/>
+          <w:sz w:val="24"/>
+          <w:szCs w:val="24"/>
+        </w:rPr>
+        <w:t>ousehold</w:t>
+      </w:r>
+      <w:r>
+        <w:rPr>
+          <w:color w:val="FF0000"/>
+          <w:sz w:val="24"/>
+          <w:szCs w:val="24"/>
+        </w:rPr>
+        <w:t xml:space="preserve">s that are </w:t>
+      </w:r>
+      <w:r>
+        <w:rPr>
+          <w:color w:val="FF0000"/>
+          <w:sz w:val="24"/>
+          <w:szCs w:val="24"/>
+        </w:rPr>
+        <w:t>food insecurity is used as a pr</w:t>
+      </w:r>
+      <w:r>
+        <w:rPr>
+          <w:color w:val="FF0000"/>
+          <w:sz w:val="24"/>
+          <w:szCs w:val="24"/>
+        </w:rPr>
+        <w:t xml:space="preserve">oxy for SNAP eligibility. </w:t>
+      </w:r>
+      <w:r>
+        <w:rPr>
+          <w:color w:val="FF0000"/>
+          <w:sz w:val="24"/>
+          <w:szCs w:val="24"/>
+        </w:rPr>
+        <w:t xml:space="preserve">Food rank was used in the validation model instead of food insecurity. </w:t>
       </w:r>
     </w:p>
     <w:p>
@@ -2727,6 +3631,29 @@
         </w:rPr>
         <w:t>.</w:t>
       </w:r>
+      <w:r>
+        <w:rPr>
+          <w:sz w:val="24"/>
+          <w:szCs w:val="24"/>
+        </w:rPr>
+        <w:t xml:space="preserve"> The full list of variables and unique identifiers are listed </w:t>
+      </w:r>
+      <w:proofErr w:type="gramStart"/>
+      <w:r>
+        <w:rPr>
+          <w:sz w:val="24"/>
+          <w:szCs w:val="24"/>
+        </w:rPr>
+        <w:t>in(</w:t>
+      </w:r>
+      <w:proofErr w:type="gramEnd"/>
+      <w:r>
+        <w:rPr>
+          <w:sz w:val="24"/>
+          <w:szCs w:val="24"/>
+        </w:rPr>
+        <w:t>FIG XXX)</w:t>
+      </w:r>
     </w:p>
     <w:p>
       <w:pPr>
@@ -2770,15 +3697,7 @@
           <w:sz w:val="24"/>
           <w:szCs w:val="24"/>
         </w:rPr>
-        <w:t xml:space="preserve"> The same was done for the linear model </w:t>
-      </w:r>
-      <w:r>
-        <w:rPr>
-          <w:sz w:val="24"/>
-          <w:szCs w:val="24"/>
-        </w:rPr>
-        <w:lastRenderedPageBreak/>
-        <w:t>with the dummy variable. A full list of the data sources can be seen in the next section (TABLE/FIGUREXX).</w:t>
+        <w:t xml:space="preserve"> The same was done for the linear model with the dummy variable. A full list of the data sources can be seen in the next section (TABLE/FIGUREXX).</w:t>
       </w:r>
     </w:p>
     <w:p>
@@ -2821,6 +3740,7 @@
           <w:sz w:val="24"/>
           <w:szCs w:val="24"/>
         </w:rPr>
+        <w:lastRenderedPageBreak/>
         <w:t xml:space="preserve">The data used for this study comes </w:t>
       </w:r>
       <w:proofErr w:type="gramStart"/>
@@ -3186,7 +4106,6 @@
           <w:sz w:val="24"/>
           <w:szCs w:val="24"/>
         </w:rPr>
-        <w:lastRenderedPageBreak/>
         <w:t xml:space="preserve"> </w:t>
       </w:r>
     </w:p>
@@ -3218,7 +4137,15 @@
           <w:sz w:val="24"/>
           <w:szCs w:val="24"/>
         </w:rPr>
-        <w:t xml:space="preserve"> The FIP was used as the unique identifier to merge that data sets in to two new data sets: an analysis data set and a validation data set. All continuous variable </w:t>
+        <w:t xml:space="preserve"> The FIP was used as the unique identifier to merge </w:t>
+      </w:r>
+      <w:r>
+        <w:rPr>
+          <w:sz w:val="24"/>
+          <w:szCs w:val="24"/>
+        </w:rPr>
+        <w:lastRenderedPageBreak/>
+        <w:t xml:space="preserve">that data sets in to two new data sets: an analysis data set and a validation data set. All continuous variable </w:t>
       </w:r>
       <w:proofErr w:type="gramStart"/>
       <w:r>
@@ -3608,54 +4535,61 @@
           <w:sz w:val="24"/>
           <w:szCs w:val="24"/>
         </w:rPr>
+        <w:t xml:space="preserve">Data management occurred through: (1) saving the entire study in two locations, (2) folder structuring, (3) file and variable naming conventions. </w:t>
+      </w:r>
+      <w:proofErr w:type="gramStart"/>
+      <w:r>
+        <w:rPr>
+          <w:sz w:val="24"/>
+          <w:szCs w:val="24"/>
+        </w:rPr>
+        <w:t>All of</w:t>
+      </w:r>
+      <w:proofErr w:type="gramEnd"/>
+      <w:r>
+        <w:rPr>
+          <w:sz w:val="24"/>
+          <w:szCs w:val="24"/>
+        </w:rPr>
+        <w:t xml:space="preserve"> the files used for this study where saved in a publicly available </w:t>
+      </w:r>
+      <w:proofErr w:type="spellStart"/>
+      <w:r>
+        <w:rPr>
+          <w:sz w:val="24"/>
+          <w:szCs w:val="24"/>
+        </w:rPr>
+        <w:t>Github</w:t>
+      </w:r>
+      <w:proofErr w:type="spellEnd"/>
+      <w:r>
+        <w:rPr>
+          <w:sz w:val="24"/>
+          <w:szCs w:val="24"/>
+        </w:rPr>
+        <w:t xml:space="preserve"> repository</w:t>
+      </w:r>
+      <w:r>
+        <w:rPr>
+          <w:sz w:val="24"/>
+          <w:szCs w:val="24"/>
+        </w:rPr>
+        <w:t xml:space="preserve"> cloud</w:t>
+      </w:r>
+      <w:r>
+        <w:rPr>
+          <w:sz w:val="24"/>
+          <w:szCs w:val="24"/>
+        </w:rPr>
+        <w:t xml:space="preserve">. This repository was linked to the </w:t>
+      </w:r>
+      <w:r>
+        <w:rPr>
+          <w:sz w:val="24"/>
+          <w:szCs w:val="24"/>
+        </w:rPr>
         <w:lastRenderedPageBreak/>
-        <w:t xml:space="preserve">Data management occurred through: (1) saving the entire study in two locations, (2) folder structuring, (3) file and variable naming conventions. </w:t>
-      </w:r>
-      <w:proofErr w:type="gramStart"/>
-      <w:r>
-        <w:rPr>
-          <w:sz w:val="24"/>
-          <w:szCs w:val="24"/>
-        </w:rPr>
-        <w:t>All of</w:t>
-      </w:r>
-      <w:proofErr w:type="gramEnd"/>
-      <w:r>
-        <w:rPr>
-          <w:sz w:val="24"/>
-          <w:szCs w:val="24"/>
-        </w:rPr>
-        <w:t xml:space="preserve"> the files used for this study where saved in a publicly available </w:t>
-      </w:r>
-      <w:proofErr w:type="spellStart"/>
-      <w:r>
-        <w:rPr>
-          <w:sz w:val="24"/>
-          <w:szCs w:val="24"/>
-        </w:rPr>
-        <w:t>Github</w:t>
-      </w:r>
-      <w:proofErr w:type="spellEnd"/>
-      <w:r>
-        <w:rPr>
-          <w:sz w:val="24"/>
-          <w:szCs w:val="24"/>
-        </w:rPr>
-        <w:t xml:space="preserve"> repository</w:t>
-      </w:r>
-      <w:r>
-        <w:rPr>
-          <w:sz w:val="24"/>
-          <w:szCs w:val="24"/>
-        </w:rPr>
-        <w:t xml:space="preserve"> cloud</w:t>
-      </w:r>
-      <w:r>
-        <w:rPr>
-          <w:sz w:val="24"/>
-          <w:szCs w:val="24"/>
-        </w:rPr>
-        <w:t xml:space="preserve">. This repository was linked to the authors desktop and the </w:t>
+        <w:t xml:space="preserve">authors desktop and the </w:t>
       </w:r>
       <w:r>
         <w:rPr>
@@ -3855,6 +4789,7 @@
           <w:sz w:val="24"/>
           <w:szCs w:val="24"/>
         </w:rPr>
+        <w:lastRenderedPageBreak/>
         <w:t xml:space="preserve">Overall, this study is highly replicable because the datasets are all publicly available and R and R Studio are publicly available programming software. The only software that is not publicly available is ArcGIS which was used to </w:t>
       </w:r>
       <w:r>
@@ -4013,16 +4948,7 @@
         <w:t xml:space="preserve"> is an estimate </w:t>
       </w:r>
       <w:r>
-        <w:t>the percentage of non-white Hispanic</w:t>
-      </w:r>
-      <w:r>
-        <w:t xml:space="preserve"> individuals</w:t>
-      </w:r>
-      <w:r>
-        <w:t xml:space="preserve"> in the county</w:t>
-      </w:r>
-      <w:r>
-        <w:t>.</w:t>
+        <w:t>the percentage of non-white Hispanic individuals in the county.</w:t>
       </w:r>
     </w:p>
   </w:footnote>
@@ -4733,6 +5659,7 @@
   </w:compat>
   <w:rsids>
     <w:rsidRoot w:val="00AC72FF"/>
+    <w:rsid w:val="002A2A1A"/>
     <w:rsid w:val="005038F4"/>
     <w:rsid w:val="006F49BB"/>
     <w:rsid w:val="007111CE"/>
@@ -5561,7 +6488,7 @@
         </b:NameList>
       </b:Author>
     </b:Author>
-    <b:RefOrder>14</b:RefOrder>
+    <b:RefOrder>16</b:RefOrder>
   </b:Source>
   <b:Source>
     <b:Tag>Her17</b:Tag>
@@ -5580,7 +6507,7 @@
         </b:NameList>
       </b:Author>
     </b:Author>
-    <b:RefOrder>15</b:RefOrder>
+    <b:RefOrder>17</b:RefOrder>
   </b:Source>
   <b:Source>
     <b:Tag>Cha17</b:Tag>
@@ -5852,11 +6779,41 @@
     </b:Author>
     <b:RefOrder>13</b:RefOrder>
   </b:Source>
+  <b:Source>
+    <b:Tag>Kai18</b:Tag>
+    <b:SourceType>InternetSite</b:SourceType>
+    <b:Guid>{5979D760-CE58-43B7-A164-69E37B0C6578}</b:Guid>
+    <b:Author>
+      <b:Author>
+        <b:Corporate>Kaiser Family Foundation</b:Corporate>
+      </b:Author>
+    </b:Author>
+    <b:Title>Key Facts About the Unninsured Population</b:Title>
+    <b:Year>2018</b:Year>
+    <b:Month>December</b:Month>
+    <b:URL>https://www.kff.org/uninsured/fact-sheet/key-facts-about-the-uninsured-population/</b:URL>
+    <b:RefOrder>14</b:RefOrder>
+  </b:Source>
+  <b:Source>
+    <b:Tag>Foo19</b:Tag>
+    <b:SourceType>InternetSite</b:SourceType>
+    <b:Guid>{E36AB342-415D-46A8-AC51-8F1E2CF3259B}</b:Guid>
+    <b:Author>
+      <b:Author>
+        <b:Corporate>Food Research and Access Center</b:Corporate>
+      </b:Author>
+    </b:Author>
+    <b:Title>Why Low-Income People and Food Insecure People are Vulnerable to Poor Nutrition</b:Title>
+    <b:InternetSiteTitle>Food Research and Access Center: Obesity and Health</b:InternetSiteTitle>
+    <b:Year>2019</b:Year>
+    <b:URL>http://frac.org/obesity-health/low-income-food-insecure-people-vulnerable-poor-nutrition-obesity</b:URL>
+    <b:RefOrder>15</b:RefOrder>
+  </b:Source>
 </b:Sources>
 </file>
 
 <file path=customXml/itemProps1.xml><?xml version="1.0" encoding="utf-8"?>
-<ds:datastoreItem xmlns:ds="http://schemas.openxmlformats.org/officeDocument/2006/customXml" ds:itemID="{21A0A2A0-895E-4A67-999F-E108D37FC08B}">
+<ds:datastoreItem xmlns:ds="http://schemas.openxmlformats.org/officeDocument/2006/customXml" ds:itemID="{6C0FC780-F2BD-4BE1-A2EE-1C68E04DF52C}">
   <ds:schemaRefs>
     <ds:schemaRef ds:uri="http://schemas.openxmlformats.org/officeDocument/2006/bibliography"/>
   </ds:schemaRefs>

</xml_diff>